<commit_message>
Vorbereitung auf zweites Kundeninterview
</commit_message>
<xml_diff>
--- a/Dokumente/Kundeninterviews.docx
+++ b/Dokumente/Kundeninterviews.docx
@@ -24,8 +24,13 @@
         </w:numPr>
       </w:pPr>
       <w:r>
-        <w:t>Ist Verschlüsselung ein MUSS-Kriterium? -&gt; SOll</w:t>
-      </w:r>
+        <w:t xml:space="preserve">Ist Verschlüsselung ein MUSS-Kriterium? -&gt; </w:t>
+      </w:r>
+      <w:proofErr w:type="spellStart"/>
+      <w:r>
+        <w:t>SOll</w:t>
+      </w:r>
+      <w:proofErr w:type="spellEnd"/>
     </w:p>
     <w:p>
       <w:pPr>
@@ -84,12 +89,7 @@
         </w:numPr>
       </w:pPr>
       <w:r>
-        <w:t xml:space="preserve">In der Beispielgrafik, </w:t>
-      </w:r>
-      <w:bookmarkStart w:id="0" w:name="_GoBack"/>
-      <w:bookmarkEnd w:id="0"/>
-      <w:r>
-        <w:t>was soll die Welle bedeuten?</w:t>
+        <w:t>In der Beispielgrafik, was soll die Welle bedeuten?</w:t>
       </w:r>
     </w:p>
     <w:p>
@@ -113,19 +113,35 @@
         </w:numPr>
       </w:pPr>
       <w:r>
-        <w:t>Welche Limitierungen haben die Dienste (Inputs, 0..1 oder 0..n, …)</w:t>
-      </w:r>
-    </w:p>
-    <w:p>
-      <w:pPr>
-        <w:pStyle w:val="Listenabsatz"/>
-        <w:numPr>
-          <w:ilvl w:val="0"/>
-          <w:numId w:val="2"/>
-        </w:numPr>
-      </w:pPr>
-      <w:r>
-        <w:t>Spezifisches Ruleset für JSON-Dateien. Decken die Beispielfälle alle Variationen ab?</w:t>
+        <w:t xml:space="preserve">Welche Limitierungen haben die Dienste (Inputs, </w:t>
+      </w:r>
+      <w:proofErr w:type="gramStart"/>
+      <w:r>
+        <w:t>0..</w:t>
+      </w:r>
+      <w:proofErr w:type="gramEnd"/>
+      <w:r>
+        <w:t>1 oder 0..n, …)</w:t>
+      </w:r>
+    </w:p>
+    <w:p>
+      <w:pPr>
+        <w:pStyle w:val="Listenabsatz"/>
+        <w:numPr>
+          <w:ilvl w:val="0"/>
+          <w:numId w:val="2"/>
+        </w:numPr>
+      </w:pPr>
+      <w:r>
+        <w:t xml:space="preserve">Spezifisches </w:t>
+      </w:r>
+      <w:proofErr w:type="spellStart"/>
+      <w:r>
+        <w:t>Ruleset</w:t>
+      </w:r>
+      <w:proofErr w:type="spellEnd"/>
+      <w:r>
+        <w:t xml:space="preserve"> für JSON-Dateien. Decken die Beispielfälle alle Variationen ab?</w:t>
       </w:r>
     </w:p>
     <w:p/>
@@ -136,17 +152,41 @@
     </w:p>
     <w:p>
       <w:r>
-        <w:t xml:space="preserve">Es gibt kein REST-Interface. Es wird nur eine JSON-Datei bereitgestellt. Die Dateien solle hochgeladen und ausgelesen werden. Die manuelle Eingabe ist auch vorgesehen. Die Beispielfälle stellen das Ruleset vollständig dar. Die Liste der Formate ist nicht vollständig. Der Administrator kann die Dienste anpassen. Es gibt Dienste ohne Input oder Output; dies muss beim Eingabecheck beachtet werden. </w:t>
-      </w:r>
-    </w:p>
-    <w:p>
-      <w:r>
-        <w:t xml:space="preserve">Nutzer registrieren sich selbst auf der Website. Ein public form mit email, Passwort, Anrede etc. </w:t>
-      </w:r>
-    </w:p>
-    <w:p>
-      <w:r>
-        <w:t>Die Gelbe Welle – Alternativenvorschlag (immer Konverter)</w:t>
+        <w:t xml:space="preserve">Es gibt kein REST-Interface. Es wird nur eine JSON-Datei bereitgestellt. Die Dateien solle hochgeladen und ausgelesen werden. Die manuelle Eingabe ist auch vorgesehen. Die Beispielfälle stellen das </w:t>
+      </w:r>
+      <w:proofErr w:type="spellStart"/>
+      <w:r>
+        <w:t>Ruleset</w:t>
+      </w:r>
+      <w:proofErr w:type="spellEnd"/>
+      <w:r>
+        <w:t xml:space="preserve"> vollständig dar. Die Liste der Formate ist nicht vollständig. Der Administrator kann die Dienste anpassen. Es gibt Dienste ohne Input oder Output; dies muss beim Eingabecheck beachtet werden. </w:t>
+      </w:r>
+    </w:p>
+    <w:p>
+      <w:r>
+        <w:t xml:space="preserve">Nutzer registrieren sich selbst auf der Website. Ein </w:t>
+      </w:r>
+      <w:proofErr w:type="spellStart"/>
+      <w:r>
+        <w:t>public</w:t>
+      </w:r>
+      <w:proofErr w:type="spellEnd"/>
+      <w:r>
+        <w:t xml:space="preserve"> form mit email, Passwort, Anrede etc. </w:t>
+      </w:r>
+    </w:p>
+    <w:p>
+      <w:r>
+        <w:t xml:space="preserve">Die Gelbe Welle – </w:t>
+      </w:r>
+      <w:proofErr w:type="spellStart"/>
+      <w:r>
+        <w:t>Alternativenvorschlag</w:t>
+      </w:r>
+      <w:proofErr w:type="spellEnd"/>
+      <w:r>
+        <w:t xml:space="preserve"> (immer Konverter)</w:t>
       </w:r>
     </w:p>
     <w:p>
@@ -161,7 +201,23 @@
     </w:p>
     <w:p>
       <w:r>
-        <w:t>Komposition als PDF verschicken; oben Bild, unten informationen (text)</w:t>
+        <w:t xml:space="preserve">Komposition als PDF verschicken; oben Bild, unten </w:t>
+      </w:r>
+      <w:proofErr w:type="spellStart"/>
+      <w:r>
+        <w:t>informationen</w:t>
+      </w:r>
+      <w:proofErr w:type="spellEnd"/>
+      <w:r>
+        <w:t xml:space="preserve"> (</w:t>
+      </w:r>
+      <w:proofErr w:type="spellStart"/>
+      <w:r>
+        <w:t>text</w:t>
+      </w:r>
+      <w:proofErr w:type="spellEnd"/>
+      <w:r>
+        <w:t>)</w:t>
       </w:r>
     </w:p>
     <w:p>
@@ -229,8 +285,13 @@
       </w:pPr>
       <w:r>
         <w:lastRenderedPageBreak/>
-        <w:t>Interview 06.09.18 – Entwurfsdoku</w:t>
-      </w:r>
+        <w:t xml:space="preserve">Interview 06.09.18 – </w:t>
+      </w:r>
+      <w:proofErr w:type="spellStart"/>
+      <w:r>
+        <w:t>Entwurfsdoku</w:t>
+      </w:r>
+      <w:proofErr w:type="spellEnd"/>
     </w:p>
     <w:p>
       <w:pPr>
@@ -255,14 +316,38 @@
       <w:r>
         <w:t>Wozu sind die verschiedenen Anschlüsse mit dem gleichen Format, unterschiedlichen Versionen aber Abwärtskompatibilität?</w:t>
       </w:r>
+      <w:r>
+        <w:t xml:space="preserve"> Beispiel:</w:t>
+      </w:r>
     </w:p>
     <w:p>
       <w:pPr>
         <w:ind w:left="360"/>
       </w:pPr>
       <w:r>
-        <w:t>{"name": "CDE im Bau", "formatIn":  [</w:t>
-      </w:r>
+        <w:t>{"</w:t>
+      </w:r>
+      <w:proofErr w:type="spellStart"/>
+      <w:r>
+        <w:t>name</w:t>
+      </w:r>
+      <w:proofErr w:type="spellEnd"/>
+      <w:r>
+        <w:t>": "CDE im Bau", "</w:t>
+      </w:r>
+      <w:proofErr w:type="spellStart"/>
+      <w:r>
+        <w:t>formatIn</w:t>
+      </w:r>
+      <w:proofErr w:type="spellEnd"/>
+      <w:r>
+        <w:t>"</w:t>
+      </w:r>
+      <w:proofErr w:type="gramStart"/>
+      <w:r>
+        <w:t>:  [</w:t>
+      </w:r>
+      <w:proofErr w:type="gramEnd"/>
     </w:p>
     <w:p>
       <w:pPr>
@@ -292,7 +377,21 @@
         <w:rPr>
           <w:lang w:val="en-US"/>
         </w:rPr>
-        <w:t xml:space="preserve">                {"type": "DWG", "version": "5", "compatibilityDegree": "flexible"},</w:t>
+        <w:t xml:space="preserve">                {"type": "DWG", "version": "5", "</w:t>
+      </w:r>
+      <w:proofErr w:type="spellStart"/>
+      <w:r>
+        <w:rPr>
+          <w:lang w:val="en-US"/>
+        </w:rPr>
+        <w:t>compatibilityDegree</w:t>
+      </w:r>
+      <w:proofErr w:type="spellEnd"/>
+      <w:r>
+        <w:rPr>
+          <w:lang w:val="en-US"/>
+        </w:rPr>
+        <w:t>": "flexible"},</w:t>
       </w:r>
     </w:p>
     <w:p>
@@ -306,32 +405,209 @@
         <w:rPr>
           <w:lang w:val="en-US"/>
         </w:rPr>
-        <w:t xml:space="preserve">                {"type": "DWG", "version": "6", "compatibilityDegree": "flexible"}</w:t>
-      </w:r>
-    </w:p>
-    <w:p>
-      <w:pPr>
-        <w:ind w:left="360"/>
-        <w:rPr>
-          <w:lang w:val="en-US"/>
-        </w:rPr>
-      </w:pPr>
-      <w:r>
-        <w:rPr>
-          <w:lang w:val="en-US"/>
-        </w:rPr>
-        <w:t xml:space="preserve">            </w:t>
-      </w:r>
-    </w:p>
-    <w:p>
-      <w:pPr>
-        <w:ind w:left="360"/>
-        <w:rPr>
-          <w:lang w:val="en-US"/>
-        </w:rPr>
-      </w:pPr>
+        <w:t xml:space="preserve">                {"type": "DWG", "version": "6", "</w:t>
+      </w:r>
+      <w:proofErr w:type="spellStart"/>
+      <w:r>
+        <w:rPr>
+          <w:lang w:val="en-US"/>
+        </w:rPr>
+        <w:t>compatibilityDegree</w:t>
+      </w:r>
+      <w:proofErr w:type="spellEnd"/>
+      <w:r>
+        <w:rPr>
+          <w:lang w:val="en-US"/>
+        </w:rPr>
+        <w:t>": "flexible"}</w:t>
+      </w:r>
+    </w:p>
+    <w:p>
+      <w:pPr>
+        <w:pStyle w:val="Listenabsatz"/>
+        <w:numPr>
+          <w:ilvl w:val="0"/>
+          <w:numId w:val="2"/>
+        </w:numPr>
+        <w:rPr>
+          <w:lang w:val="en-US"/>
+        </w:rPr>
+      </w:pPr>
+      <w:r>
+        <w:rPr>
+          <w:lang w:val="en-US"/>
+        </w:rPr>
+        <w:t xml:space="preserve">Input </w:t>
+      </w:r>
+      <w:proofErr w:type="spellStart"/>
+      <w:r>
+        <w:rPr>
+          <w:lang w:val="en-US"/>
+        </w:rPr>
+        <w:t>Formate</w:t>
+      </w:r>
+      <w:proofErr w:type="spellEnd"/>
+      <w:r>
+        <w:rPr>
+          <w:lang w:val="en-US"/>
+        </w:rPr>
+        <w:t>:</w:t>
+      </w:r>
+      <w:r>
+        <w:rPr>
+          <w:lang w:val="en-US"/>
+        </w:rPr>
+        <w:t xml:space="preserve"> "0" or "0.0" or "0.00" or "0x0" or "X83" or ""</w:t>
+      </w:r>
+      <w:r>
+        <w:rPr>
+          <w:lang w:val="en-US"/>
+        </w:rPr>
+        <w:t xml:space="preserve">… </w:t>
+      </w:r>
+      <w:proofErr w:type="spellStart"/>
+      <w:r>
+        <w:rPr>
+          <w:lang w:val="en-US"/>
+        </w:rPr>
+        <w:t>mehr</w:t>
+      </w:r>
+      <w:proofErr w:type="spellEnd"/>
+      <w:r>
+        <w:rPr>
+          <w:lang w:val="en-US"/>
+        </w:rPr>
+        <w:t xml:space="preserve">? </w:t>
+      </w:r>
+      <w:proofErr w:type="spellStart"/>
+      <w:r>
+        <w:rPr>
+          <w:lang w:val="en-US"/>
+        </w:rPr>
+        <w:t>Bedeutung</w:t>
+      </w:r>
+      <w:proofErr w:type="spellEnd"/>
+      <w:r>
+        <w:rPr>
+          <w:lang w:val="en-US"/>
+        </w:rPr>
+        <w:t>/</w:t>
+      </w:r>
+      <w:proofErr w:type="spellStart"/>
+      <w:r>
+        <w:rPr>
+          <w:lang w:val="en-US"/>
+        </w:rPr>
+        <w:t>Vergleich</w:t>
+      </w:r>
+      <w:proofErr w:type="spellEnd"/>
+      <w:r>
+        <w:rPr>
+          <w:lang w:val="en-US"/>
+        </w:rPr>
+        <w:t>?</w:t>
+      </w:r>
+    </w:p>
+    <w:p>
+      <w:pPr>
+        <w:pStyle w:val="Listenabsatz"/>
+        <w:numPr>
+          <w:ilvl w:val="0"/>
+          <w:numId w:val="2"/>
+        </w:numPr>
+      </w:pPr>
+      <w:r>
+        <w:t>Dürfen wir die Versionen i</w:t>
+      </w:r>
+      <w:r>
+        <w:t xml:space="preserve">n einem einheitlichen Format abspeichern? Das hätte </w:t>
+      </w:r>
+      <w:r>
+        <w:t>zur Folge, dass immer, wenn die Details eines Dienstes angezeigt werden, z.B. „1.0“  steht, obwohl im ursprünglichen JSON „1x0“ stand.</w:t>
+      </w:r>
+      <w:bookmarkStart w:id="0" w:name="_GoBack"/>
+      <w:bookmarkEnd w:id="0"/>
+    </w:p>
+    <w:p>
+      <w:pPr>
+        <w:pStyle w:val="Listenabsatz"/>
+        <w:numPr>
+          <w:ilvl w:val="0"/>
+          <w:numId w:val="2"/>
+        </w:numPr>
+      </w:pPr>
+      <w:r>
+        <w:t xml:space="preserve">Dienste </w:t>
+      </w:r>
+      <w:proofErr w:type="spellStart"/>
+      <w:r>
+        <w:t>warden</w:t>
+      </w:r>
+      <w:proofErr w:type="spellEnd"/>
+      <w:r>
+        <w:t xml:space="preserve"> durch Icons repräsentiert. </w:t>
+      </w:r>
+      <w:r>
+        <w:t>Neue Dienste verwenden dabei immer bereits vorhandene Icons.</w:t>
+      </w:r>
+    </w:p>
+    <w:p>
+      <w:pPr>
+        <w:pStyle w:val="Listenabsatz"/>
+        <w:numPr>
+          <w:ilvl w:val="0"/>
+          <w:numId w:val="2"/>
+        </w:numPr>
+      </w:pPr>
+      <w:r>
+        <w:t>Wir haben das SWARM Logo nicht erhalten und werden unsere eigene Version verwenden.</w:t>
+      </w:r>
+    </w:p>
+    <w:p>
+      <w:pPr>
+        <w:pStyle w:val="Listenabsatz"/>
+        <w:numPr>
+          <w:ilvl w:val="0"/>
+          <w:numId w:val="2"/>
+        </w:numPr>
+      </w:pPr>
+      <w:r>
+        <w:t xml:space="preserve">Wir werden bei der Designfarbe Blau bleiben, da die Dienste-Icons in </w:t>
+      </w:r>
+      <w:r>
+        <w:t>allen möglichen Farben</w:t>
+      </w:r>
+      <w:r>
+        <w:t xml:space="preserve"> existieren und deshalb keine Konsistenz möglich ist.</w:t>
+      </w:r>
+    </w:p>
+    <w:p>
+      <w:pPr>
+        <w:pStyle w:val="Listenabsatz"/>
+        <w:numPr>
+          <w:ilvl w:val="0"/>
+          <w:numId w:val="2"/>
+        </w:numPr>
+      </w:pPr>
+      <w:r>
+        <w:t xml:space="preserve">Kann es </w:t>
+      </w:r>
+      <w:r>
+        <w:t>mehrere Dienste mit demselben Namen, z.B. in einer anderen Version</w:t>
+      </w:r>
+      <w:r>
+        <w:t>,</w:t>
+      </w:r>
+      <w:r>
+        <w:t xml:space="preserve"> geben?</w:t>
+      </w:r>
     </w:p>
     <w:p/>
+    <w:p>
+      <w:r>
+        <w:t>Was hat sich aus dem Feedback zum Pflichtenheft ergeben?</w:t>
+      </w:r>
+    </w:p>
     <w:sectPr>
       <w:pgSz w:w="11906" w:h="16838"/>
       <w:pgMar w:top="1417" w:right="1417" w:bottom="1134" w:left="1417" w:header="708" w:footer="708" w:gutter="0"/>
@@ -461,15 +737,6 @@
   </w:num>
   <w:num w:numId="2">
     <w:abstractNumId w:val="0"/>
-    <w:lvlOverride w:ilvl="0"/>
-    <w:lvlOverride w:ilvl="1"/>
-    <w:lvlOverride w:ilvl="2"/>
-    <w:lvlOverride w:ilvl="3"/>
-    <w:lvlOverride w:ilvl="4"/>
-    <w:lvlOverride w:ilvl="5"/>
-    <w:lvlOverride w:ilvl="6"/>
-    <w:lvlOverride w:ilvl="7"/>
-    <w:lvlOverride w:ilvl="8"/>
   </w:num>
 </w:numbering>
 </file>

</xml_diff>

<commit_message>
letzte Besprechung vor dem Interview
</commit_message>
<xml_diff>
--- a/Dokumente/Kundeninterviews.docx
+++ b/Dokumente/Kundeninterviews.docx
@@ -517,24 +517,6 @@
         </w:numPr>
       </w:pPr>
       <w:r>
-        <w:t>Dürfen wir die Versionen i</w:t>
-      </w:r>
-      <w:r>
-        <w:t xml:space="preserve">n einem einheitlichen Format abspeichern? Das hätte </w:t>
-      </w:r>
-      <w:r>
-        <w:t>zur Folge, dass immer, wenn die Details eines Dienstes angezeigt werden, z.B. „1.0“  steht, obwohl im ursprünglichen JSON „1x0“ stand.</w:t>
-      </w:r>
-    </w:p>
-    <w:p>
-      <w:pPr>
-        <w:pStyle w:val="Listenabsatz"/>
-        <w:numPr>
-          <w:ilvl w:val="0"/>
-          <w:numId w:val="2"/>
-        </w:numPr>
-      </w:pPr>
-      <w:r>
         <w:t>Dienste w</w:t>
       </w:r>
       <w:r>
@@ -613,38 +595,24 @@
         </w:numPr>
       </w:pPr>
       <w:r>
-        <w:t xml:space="preserve">Kann es </w:t>
-      </w:r>
-      <w:r>
-        <w:t>mehrere Dienste mit demselben Namen, z.B. in einer anderen Version</w:t>
-      </w:r>
-      <w:r>
-        <w:t>,</w:t>
-      </w:r>
-      <w:r>
-        <w:t xml:space="preserve"> geben?</w:t>
-      </w:r>
-    </w:p>
-    <w:p>
-      <w:pPr>
-        <w:pStyle w:val="Listenabsatz"/>
-        <w:numPr>
-          <w:ilvl w:val="0"/>
-          <w:numId w:val="2"/>
-        </w:numPr>
-      </w:pPr>
-      <w:r>
-        <w:t>Der Ersteller einer Komposition soll angeben können, welche anderen Nutzer diese sehen oder editieren können. Sollen bei dieser Auswahl alle Nutzer angezeigt werden oder muss der Ersteller deren ID eingeben?</w:t>
-      </w:r>
+        <w:t>Der Ersteller einer Komposition soll angeben können, welche anderen Nutzer diese sehen oder editieren können. Sollen bei dieser Auswahl alle Nutzer angezeigt werden oder muss der Ersteller deren ID eingeben</w:t>
+      </w:r>
+      <w:r>
+        <w:t>?</w:t>
+      </w:r>
+    </w:p>
+    <w:p>
+      <w:pPr>
+        <w:pStyle w:val="Listenabsatz"/>
+        <w:numPr>
+          <w:ilvl w:val="0"/>
+          <w:numId w:val="2"/>
+        </w:numPr>
+      </w:pPr>
       <w:bookmarkStart w:id="0" w:name="_GoBack"/>
       <w:bookmarkEnd w:id="0"/>
     </w:p>
     <w:p/>
-    <w:p>
-      <w:r>
-        <w:t>Was hat sich aus dem Feedback zum Pflichtenheft ergeben?</w:t>
-      </w:r>
-    </w:p>
     <w:sectPr>
       <w:pgSz w:w="11906" w:h="16838"/>
       <w:pgMar w:top="1417" w:right="1417" w:bottom="1134" w:left="1417" w:header="708" w:footer="708" w:gutter="0"/>

</xml_diff>

<commit_message>
Antworten aus dem Interview
</commit_message>
<xml_diff>
--- a/Dokumente/Kundeninterviews.docx
+++ b/Dokumente/Kundeninterviews.docx
@@ -24,8 +24,13 @@
         </w:numPr>
       </w:pPr>
       <w:r>
-        <w:t>Ist Verschlüsselung ein MUSS-Kriterium? -&gt; SOll</w:t>
-      </w:r>
+        <w:t xml:space="preserve">Ist Verschlüsselung ein MUSS-Kriterium? -&gt; </w:t>
+      </w:r>
+      <w:proofErr w:type="spellStart"/>
+      <w:r>
+        <w:t>SOll</w:t>
+      </w:r>
+      <w:proofErr w:type="spellEnd"/>
     </w:p>
     <w:p>
       <w:pPr>
@@ -108,19 +113,35 @@
         </w:numPr>
       </w:pPr>
       <w:r>
-        <w:t>Welche Limitierungen haben die Dienste (Inputs, 0..1 oder 0..n, …)</w:t>
-      </w:r>
-    </w:p>
-    <w:p>
-      <w:pPr>
-        <w:pStyle w:val="Listenabsatz"/>
-        <w:numPr>
-          <w:ilvl w:val="0"/>
-          <w:numId w:val="2"/>
-        </w:numPr>
-      </w:pPr>
-      <w:r>
-        <w:t>Spezifisches Ruleset für JSON-Dateien. Decken die Beispielfälle alle Variationen ab?</w:t>
+        <w:t xml:space="preserve">Welche Limitierungen haben die Dienste (Inputs, </w:t>
+      </w:r>
+      <w:proofErr w:type="gramStart"/>
+      <w:r>
+        <w:t>0..</w:t>
+      </w:r>
+      <w:proofErr w:type="gramEnd"/>
+      <w:r>
+        <w:t>1 oder 0..n, …)</w:t>
+      </w:r>
+    </w:p>
+    <w:p>
+      <w:pPr>
+        <w:pStyle w:val="Listenabsatz"/>
+        <w:numPr>
+          <w:ilvl w:val="0"/>
+          <w:numId w:val="2"/>
+        </w:numPr>
+      </w:pPr>
+      <w:r>
+        <w:t xml:space="preserve">Spezifisches </w:t>
+      </w:r>
+      <w:proofErr w:type="spellStart"/>
+      <w:r>
+        <w:t>Ruleset</w:t>
+      </w:r>
+      <w:proofErr w:type="spellEnd"/>
+      <w:r>
+        <w:t xml:space="preserve"> für JSON-Dateien. Decken die Beispielfälle alle Variationen ab?</w:t>
       </w:r>
     </w:p>
     <w:p/>
@@ -131,17 +152,41 @@
     </w:p>
     <w:p>
       <w:r>
-        <w:t xml:space="preserve">Es gibt kein REST-Interface. Es wird nur eine JSON-Datei bereitgestellt. Die Dateien solle hochgeladen und ausgelesen werden. Die manuelle Eingabe ist auch vorgesehen. Die Beispielfälle stellen das Ruleset vollständig dar. Die Liste der Formate ist nicht vollständig. Der Administrator kann die Dienste anpassen. Es gibt Dienste ohne Input oder Output; dies muss beim Eingabecheck beachtet werden. </w:t>
-      </w:r>
-    </w:p>
-    <w:p>
-      <w:r>
-        <w:t xml:space="preserve">Nutzer registrieren sich selbst auf der Website. Ein public form mit email, Passwort, Anrede etc. </w:t>
-      </w:r>
-    </w:p>
-    <w:p>
-      <w:r>
-        <w:t>Die Gelbe Welle – Alternativenvorschlag (immer Konverter)</w:t>
+        <w:t xml:space="preserve">Es gibt kein REST-Interface. Es wird nur eine JSON-Datei bereitgestellt. Die Dateien solle hochgeladen und ausgelesen werden. Die manuelle Eingabe ist auch vorgesehen. Die Beispielfälle stellen das </w:t>
+      </w:r>
+      <w:proofErr w:type="spellStart"/>
+      <w:r>
+        <w:t>Ruleset</w:t>
+      </w:r>
+      <w:proofErr w:type="spellEnd"/>
+      <w:r>
+        <w:t xml:space="preserve"> vollständig dar. Die Liste der Formate ist nicht vollständig. Der Administrator kann die Dienste anpassen. Es gibt Dienste ohne Input oder Output; dies muss beim Eingabecheck beachtet werden. </w:t>
+      </w:r>
+    </w:p>
+    <w:p>
+      <w:r>
+        <w:t xml:space="preserve">Nutzer registrieren sich selbst auf der Website. Ein </w:t>
+      </w:r>
+      <w:proofErr w:type="spellStart"/>
+      <w:r>
+        <w:t>public</w:t>
+      </w:r>
+      <w:proofErr w:type="spellEnd"/>
+      <w:r>
+        <w:t xml:space="preserve"> form mit email, Passwort, Anrede etc. </w:t>
+      </w:r>
+    </w:p>
+    <w:p>
+      <w:r>
+        <w:t xml:space="preserve">Die Gelbe Welle – </w:t>
+      </w:r>
+      <w:proofErr w:type="spellStart"/>
+      <w:r>
+        <w:t>Alternativenvorschlag</w:t>
+      </w:r>
+      <w:proofErr w:type="spellEnd"/>
+      <w:r>
+        <w:t xml:space="preserve"> (immer Konverter)</w:t>
       </w:r>
     </w:p>
     <w:p>
@@ -156,7 +201,23 @@
     </w:p>
     <w:p>
       <w:r>
-        <w:t>Komposition als PDF verschicken; oben Bild, unten informationen (text)</w:t>
+        <w:t xml:space="preserve">Komposition als PDF verschicken; oben Bild, unten </w:t>
+      </w:r>
+      <w:proofErr w:type="spellStart"/>
+      <w:r>
+        <w:t>informationen</w:t>
+      </w:r>
+      <w:proofErr w:type="spellEnd"/>
+      <w:r>
+        <w:t xml:space="preserve"> (</w:t>
+      </w:r>
+      <w:proofErr w:type="spellStart"/>
+      <w:r>
+        <w:t>text</w:t>
+      </w:r>
+      <w:proofErr w:type="spellEnd"/>
+      <w:r>
+        <w:t>)</w:t>
       </w:r>
     </w:p>
     <w:p>
@@ -224,8 +285,13 @@
       </w:pPr>
       <w:r>
         <w:lastRenderedPageBreak/>
-        <w:t>Interview 06.09.18 – Entwurfsdoku</w:t>
-      </w:r>
+        <w:t xml:space="preserve">Interview 06.09.18 – </w:t>
+      </w:r>
+      <w:proofErr w:type="spellStart"/>
+      <w:r>
+        <w:t>Entwurfsdoku</w:t>
+      </w:r>
+      <w:proofErr w:type="spellEnd"/>
     </w:p>
     <w:p>
       <w:pPr>
@@ -243,6 +309,24 @@
       <w:pPr>
         <w:pStyle w:val="Listenabsatz"/>
         <w:numPr>
+          <w:ilvl w:val="1"/>
+          <w:numId w:val="2"/>
+        </w:numPr>
+      </w:pPr>
+      <w:r>
+        <w:t xml:space="preserve">Name, Vorname, Titel, Anrede, email (Nutzername), </w:t>
+      </w:r>
+      <w:r>
+        <w:t>P</w:t>
+      </w:r>
+      <w:r>
+        <w:t>asswort</w:t>
+      </w:r>
+    </w:p>
+    <w:p>
+      <w:pPr>
+        <w:pStyle w:val="Listenabsatz"/>
+        <w:numPr>
           <w:ilvl w:val="0"/>
           <w:numId w:val="2"/>
         </w:numPr>
@@ -259,8 +343,29 @@
         <w:ind w:left="360"/>
       </w:pPr>
       <w:r>
-        <w:t>{"name": "CDE im Bau", "formatIn":  [</w:t>
-      </w:r>
+        <w:t>{"</w:t>
+      </w:r>
+      <w:proofErr w:type="spellStart"/>
+      <w:r>
+        <w:t>name</w:t>
+      </w:r>
+      <w:proofErr w:type="spellEnd"/>
+      <w:r>
+        <w:t>": "CDE im Bau", "</w:t>
+      </w:r>
+      <w:proofErr w:type="spellStart"/>
+      <w:r>
+        <w:t>formatIn</w:t>
+      </w:r>
+      <w:proofErr w:type="spellEnd"/>
+      <w:r>
+        <w:t>"</w:t>
+      </w:r>
+      <w:proofErr w:type="gramStart"/>
+      <w:r>
+        <w:t>:  [</w:t>
+      </w:r>
+      <w:proofErr w:type="gramEnd"/>
     </w:p>
     <w:p>
       <w:pPr>
@@ -290,7 +395,21 @@
         <w:rPr>
           <w:lang w:val="en-US"/>
         </w:rPr>
-        <w:t xml:space="preserve">                {"type": "DWG", "version": "5", "compatibilityDegree": "flexible"},</w:t>
+        <w:t xml:space="preserve">                {"type": "DWG", "version": "5", "</w:t>
+      </w:r>
+      <w:proofErr w:type="spellStart"/>
+      <w:r>
+        <w:rPr>
+          <w:lang w:val="en-US"/>
+        </w:rPr>
+        <w:t>compatibilityDegree</w:t>
+      </w:r>
+      <w:proofErr w:type="spellEnd"/>
+      <w:r>
+        <w:rPr>
+          <w:lang w:val="en-US"/>
+        </w:rPr>
+        <w:t>": "flexible"},</w:t>
       </w:r>
     </w:p>
     <w:p>
@@ -304,66 +423,114 @@
         <w:rPr>
           <w:lang w:val="en-US"/>
         </w:rPr>
-        <w:t xml:space="preserve">                {"type": "DWG", "version": "6", "compatibilityDegree": "flexible"}</w:t>
-      </w:r>
-    </w:p>
-    <w:p>
-      <w:pPr>
-        <w:pStyle w:val="Listenabsatz"/>
-        <w:numPr>
-          <w:ilvl w:val="0"/>
-          <w:numId w:val="2"/>
-        </w:numPr>
-        <w:rPr>
-          <w:lang w:val="en-US"/>
-        </w:rPr>
-      </w:pPr>
-      <w:r>
-        <w:rPr>
-          <w:lang w:val="en-US"/>
-        </w:rPr>
-        <w:t>Input Formate:</w:t>
-      </w:r>
-      <w:r>
-        <w:rPr>
-          <w:lang w:val="en-US"/>
-        </w:rPr>
-        <w:t xml:space="preserve"> "0" or "0.0" or "0.00" or "0x0" or "X83" or ""</w:t>
-      </w:r>
-      <w:r>
-        <w:rPr>
-          <w:lang w:val="en-US"/>
-        </w:rPr>
-        <w:t xml:space="preserve">… mehr? </w:t>
-      </w:r>
-      <w:r>
-        <w:rPr>
-          <w:lang w:val="en-US"/>
-        </w:rPr>
-        <w:t>Bedeutung/</w:t>
-      </w:r>
-      <w:r>
-        <w:rPr>
-          <w:lang w:val="en-US"/>
-        </w:rPr>
-        <w:t>Vergleich?</w:t>
-      </w:r>
-    </w:p>
-    <w:p>
-      <w:pPr>
-        <w:pStyle w:val="Listenabsatz"/>
-        <w:numPr>
-          <w:ilvl w:val="0"/>
-          <w:numId w:val="2"/>
-        </w:numPr>
-        <w:rPr>
-          <w:lang w:val="en-US"/>
-        </w:rPr>
-      </w:pPr>
-      <w:r>
-        <w:rPr>
-          <w:lang w:val="en-US"/>
-        </w:rPr>
+        <w:t xml:space="preserve">                {"type": "DWG", "version": "6", "</w:t>
+      </w:r>
+      <w:proofErr w:type="spellStart"/>
+      <w:r>
+        <w:rPr>
+          <w:lang w:val="en-US"/>
+        </w:rPr>
+        <w:t>compatibilityDegree</w:t>
+      </w:r>
+      <w:proofErr w:type="spellEnd"/>
+      <w:r>
+        <w:rPr>
+          <w:lang w:val="en-US"/>
+        </w:rPr>
+        <w:t>": "flexible"}</w:t>
+      </w:r>
+    </w:p>
+    <w:p>
+      <w:pPr>
+        <w:pStyle w:val="Listenabsatz"/>
+        <w:numPr>
+          <w:ilvl w:val="0"/>
+          <w:numId w:val="3"/>
+        </w:numPr>
+        <w:rPr>
+          <w:lang w:val="en-US"/>
+        </w:rPr>
+      </w:pPr>
+      <w:proofErr w:type="spellStart"/>
+      <w:r>
+        <w:rPr>
+          <w:lang w:val="en-US"/>
+        </w:rPr>
+        <w:t>Redundanz</w:t>
+      </w:r>
+      <w:proofErr w:type="spellEnd"/>
+      <w:r>
+        <w:rPr>
+          <w:lang w:val="en-US"/>
+        </w:rPr>
+        <w:t xml:space="preserve">; </w:t>
+      </w:r>
+      <w:proofErr w:type="spellStart"/>
+      <w:r>
+        <w:rPr>
+          <w:lang w:val="en-US"/>
+        </w:rPr>
+        <w:t>nicht</w:t>
+      </w:r>
+      <w:proofErr w:type="spellEnd"/>
+      <w:r>
+        <w:rPr>
+          <w:lang w:val="en-US"/>
+        </w:rPr>
+        <w:t xml:space="preserve"> </w:t>
+      </w:r>
+      <w:proofErr w:type="spellStart"/>
+      <w:r>
+        <w:rPr>
+          <w:lang w:val="en-US"/>
+        </w:rPr>
+        <w:t>beachten</w:t>
+      </w:r>
+      <w:proofErr w:type="spellEnd"/>
+    </w:p>
+    <w:p>
+      <w:pPr>
+        <w:ind w:left="360"/>
+        <w:rPr>
+          <w:lang w:val="en-US"/>
+        </w:rPr>
+      </w:pPr>
+      <w:r>
+        <w:rPr>
+          <w:lang w:val="en-US"/>
+        </w:rPr>
+        <w:t xml:space="preserve">Input </w:t>
+      </w:r>
+      <w:proofErr w:type="spellStart"/>
+      <w:r>
+        <w:rPr>
+          <w:lang w:val="en-US"/>
+        </w:rPr>
+        <w:t>Formate</w:t>
+      </w:r>
+      <w:proofErr w:type="spellEnd"/>
+      <w:r>
+        <w:rPr>
+          <w:lang w:val="en-US"/>
+        </w:rPr>
+        <w:t>: "0" or "0.0" or "0.00" or "0x0" or "X83" or</w:t>
+      </w:r>
+      <w:r>
+        <w:rPr>
+          <w:lang w:val="en-US"/>
+        </w:rPr>
+        <w:t xml:space="preserve"> “”</w:t>
+      </w:r>
+    </w:p>
+    <w:p>
+      <w:pPr>
+        <w:pStyle w:val="Listenabsatz"/>
+        <w:numPr>
+          <w:ilvl w:val="0"/>
+          <w:numId w:val="2"/>
+        </w:numPr>
+      </w:pPr>
+      <w:r>
         <w:t>Noch mehr Formate? Müssen wir mit unerwarteten Formaten rechnen?</w:t>
       </w:r>
     </w:p>
@@ -371,17 +538,23 @@
       <w:pPr>
         <w:pStyle w:val="Listenabsatz"/>
         <w:numPr>
-          <w:ilvl w:val="0"/>
-          <w:numId w:val="2"/>
-        </w:numPr>
-        <w:rPr>
-          <w:lang w:val="en-US"/>
-        </w:rPr>
-      </w:pPr>
-      <w:r>
-        <w:rPr>
-          <w:lang w:val="en-US"/>
-        </w:rPr>
+          <w:ilvl w:val="1"/>
+          <w:numId w:val="2"/>
+        </w:numPr>
+      </w:pPr>
+      <w:r>
+        <w:t>Die Formatliste ist nicht erschöpfend; Auf unvorhergesehene Formate vorbereiten</w:t>
+      </w:r>
+    </w:p>
+    <w:p>
+      <w:pPr>
+        <w:pStyle w:val="Listenabsatz"/>
+        <w:numPr>
+          <w:ilvl w:val="0"/>
+          <w:numId w:val="2"/>
+        </w:numPr>
+      </w:pPr>
+      <w:r>
         <w:t>Wie können wir die vergleichen und welche Ordnung besteht unter den Versionen?</w:t>
       </w:r>
     </w:p>
@@ -389,6 +562,41 @@
       <w:pPr>
         <w:pStyle w:val="Listenabsatz"/>
         <w:numPr>
+          <w:ilvl w:val="1"/>
+          <w:numId w:val="2"/>
+        </w:numPr>
+      </w:pPr>
+      <w:r>
+        <w:t>Keine Probleme bei den f</w:t>
+      </w:r>
+      <w:r>
+        <w:t>lexiblen Diensten (dort nur vergleichbare Zahlenwerte)</w:t>
+      </w:r>
+    </w:p>
+    <w:p>
+      <w:pPr>
+        <w:pStyle w:val="Listenabsatz"/>
+        <w:numPr>
+          <w:ilvl w:val="1"/>
+          <w:numId w:val="2"/>
+        </w:numPr>
+      </w:pPr>
+      <w:r>
+        <w:t xml:space="preserve">Bei </w:t>
+      </w:r>
+      <w:proofErr w:type="spellStart"/>
+      <w:r>
+        <w:t>strict</w:t>
+      </w:r>
+      <w:proofErr w:type="spellEnd"/>
+      <w:r>
+        <w:t xml:space="preserve"> einfach Strings vergleichen </w:t>
+      </w:r>
+    </w:p>
+    <w:p>
+      <w:pPr>
+        <w:pStyle w:val="Listenabsatz"/>
+        <w:numPr>
           <w:ilvl w:val="0"/>
           <w:numId w:val="2"/>
         </w:numPr>
@@ -401,6 +609,21 @@
       <w:pPr>
         <w:pStyle w:val="Listenabsatz"/>
         <w:numPr>
+          <w:ilvl w:val="1"/>
+          <w:numId w:val="2"/>
+        </w:numPr>
+      </w:pPr>
+      <w:r>
+        <w:t>Nicht geklärt</w:t>
+      </w:r>
+      <w:r>
+        <w:t>; sollte aber kein Problem sein</w:t>
+      </w:r>
+    </w:p>
+    <w:p>
+      <w:pPr>
+        <w:pStyle w:val="Listenabsatz"/>
+        <w:numPr>
           <w:ilvl w:val="0"/>
           <w:numId w:val="2"/>
         </w:numPr>
@@ -413,6 +636,18 @@
       <w:pPr>
         <w:pStyle w:val="Listenabsatz"/>
         <w:numPr>
+          <w:ilvl w:val="1"/>
+          <w:numId w:val="2"/>
+        </w:numPr>
+      </w:pPr>
+      <w:r>
+        <w:t>ok</w:t>
+      </w:r>
+    </w:p>
+    <w:p>
+      <w:pPr>
+        <w:pStyle w:val="Listenabsatz"/>
+        <w:numPr>
           <w:ilvl w:val="0"/>
           <w:numId w:val="2"/>
         </w:numPr>
@@ -425,6 +660,18 @@
       <w:pPr>
         <w:pStyle w:val="Listenabsatz"/>
         <w:numPr>
+          <w:ilvl w:val="1"/>
+          <w:numId w:val="2"/>
+        </w:numPr>
+      </w:pPr>
+      <w:r>
+        <w:t>ok</w:t>
+      </w:r>
+    </w:p>
+    <w:p>
+      <w:pPr>
+        <w:pStyle w:val="Listenabsatz"/>
+        <w:numPr>
           <w:ilvl w:val="0"/>
           <w:numId w:val="2"/>
         </w:numPr>
@@ -443,6 +690,18 @@
       <w:pPr>
         <w:pStyle w:val="Listenabsatz"/>
         <w:numPr>
+          <w:ilvl w:val="1"/>
+          <w:numId w:val="2"/>
+        </w:numPr>
+      </w:pPr>
+      <w:r>
+        <w:t>ok</w:t>
+      </w:r>
+    </w:p>
+    <w:p>
+      <w:pPr>
+        <w:pStyle w:val="Listenabsatz"/>
+        <w:numPr>
           <w:ilvl w:val="0"/>
           <w:numId w:val="2"/>
         </w:numPr>
@@ -452,9 +711,27 @@
       </w:r>
       <w:r>
         <w:t>?</w:t>
+      </w:r>
+    </w:p>
+    <w:p>
+      <w:pPr>
+        <w:pStyle w:val="Listenabsatz"/>
+        <w:numPr>
+          <w:ilvl w:val="1"/>
+          <w:numId w:val="2"/>
+        </w:numPr>
+      </w:pPr>
+      <w:r>
+        <w:t xml:space="preserve">Emailadresse angeben, </w:t>
+      </w:r>
+      <w:r>
+        <w:t xml:space="preserve">optional: </w:t>
       </w:r>
       <w:bookmarkStart w:id="0" w:name="_GoBack"/>
       <w:bookmarkEnd w:id="0"/>
+      <w:r>
+        <w:t>Gruppen bilden (Meinem Team freigeben)</w:t>
+      </w:r>
     </w:p>
     <w:p/>
     <w:sectPr>
@@ -470,6 +747,118 @@
 <file path=word/numbering.xml><?xml version="1.0" encoding="utf-8"?>
 <w:numbering xmlns:wpc="http://schemas.microsoft.com/office/word/2010/wordprocessingCanvas" xmlns:cx="http://schemas.microsoft.com/office/drawing/2014/chartex" xmlns:cx1="http://schemas.microsoft.com/office/drawing/2015/9/8/chartex" xmlns:cx2="http://schemas.microsoft.com/office/drawing/2015/10/21/chartex" xmlns:cx3="http://schemas.microsoft.com/office/drawing/2016/5/9/chartex" xmlns:cx4="http://schemas.microsoft.com/office/drawing/2016/5/10/chartex" xmlns:cx5="http://schemas.microsoft.com/office/drawing/2016/5/11/chartex" xmlns:cx6="http://schemas.microsoft.com/office/drawing/2016/5/12/chartex" xmlns:cx7="http://schemas.microsoft.com/office/drawing/2016/5/13/chartex" xmlns:cx8="http://schemas.microsoft.com/office/drawing/2016/5/14/chartex" xmlns:mc="http://schemas.openxmlformats.org/markup-compatibility/2006" xmlns:aink="http://schemas.microsoft.com/office/drawing/2016/ink" xmlns:am3d="http://schemas.microsoft.com/office/drawing/2017/model3d" xmlns:o="urn:schemas-microsoft-com:office:office" xmlns:r="http://schemas.openxmlformats.org/officeDocument/2006/relationships" xmlns:m="http://schemas.openxmlformats.org/officeDocument/2006/math" xmlns:v="urn:schemas-microsoft-com:vml" xmlns:wp14="http://schemas.microsoft.com/office/word/2010/wordprocessingDrawing" xmlns:wp="http://schemas.openxmlformats.org/drawingml/2006/wordprocessingDrawing" xmlns:w10="urn:schemas-microsoft-com:office:word" xmlns:w="http://schemas.openxmlformats.org/wordprocessingml/2006/main" xmlns:w14="http://schemas.microsoft.com/office/word/2010/wordml" xmlns:w15="http://schemas.microsoft.com/office/word/2012/wordml" xmlns:w16cid="http://schemas.microsoft.com/office/word/2016/wordml/cid" xmlns:w16se="http://schemas.microsoft.com/office/word/2015/wordml/symex" xmlns:wpg="http://schemas.microsoft.com/office/word/2010/wordprocessingGroup" xmlns:wpi="http://schemas.microsoft.com/office/word/2010/wordprocessingInk" xmlns:wne="http://schemas.microsoft.com/office/word/2006/wordml" xmlns:wps="http://schemas.microsoft.com/office/word/2010/wordprocessingShape" mc:Ignorable="w14 w15 w16se w16cid wp14">
   <w:abstractNum w:abstractNumId="0" w15:restartNumberingAfterBreak="0">
+    <w:nsid w:val="15ED4768"/>
+    <w:multiLevelType w:val="hybridMultilevel"/>
+    <w:tmpl w:val="004825D2"/>
+    <w:lvl w:ilvl="0" w:tplc="84F65B38">
+      <w:numFmt w:val="bullet"/>
+      <w:lvlText w:val=""/>
+      <w:lvlJc w:val="left"/>
+      <w:pPr>
+        <w:ind w:left="720" w:hanging="360"/>
+      </w:pPr>
+      <w:rPr>
+        <w:rFonts w:ascii="Wingdings" w:eastAsiaTheme="minorHAnsi" w:hAnsi="Wingdings" w:cstheme="minorBidi" w:hint="default"/>
+      </w:rPr>
+    </w:lvl>
+    <w:lvl w:ilvl="1" w:tplc="04070003" w:tentative="1">
+      <w:start w:val="1"/>
+      <w:numFmt w:val="bullet"/>
+      <w:lvlText w:val="o"/>
+      <w:lvlJc w:val="left"/>
+      <w:pPr>
+        <w:ind w:left="1440" w:hanging="360"/>
+      </w:pPr>
+      <w:rPr>
+        <w:rFonts w:ascii="Courier New" w:hAnsi="Courier New" w:cs="Courier New" w:hint="default"/>
+      </w:rPr>
+    </w:lvl>
+    <w:lvl w:ilvl="2" w:tplc="04070005" w:tentative="1">
+      <w:start w:val="1"/>
+      <w:numFmt w:val="bullet"/>
+      <w:lvlText w:val=""/>
+      <w:lvlJc w:val="left"/>
+      <w:pPr>
+        <w:ind w:left="2160" w:hanging="360"/>
+      </w:pPr>
+      <w:rPr>
+        <w:rFonts w:ascii="Wingdings" w:hAnsi="Wingdings" w:hint="default"/>
+      </w:rPr>
+    </w:lvl>
+    <w:lvl w:ilvl="3" w:tplc="04070001" w:tentative="1">
+      <w:start w:val="1"/>
+      <w:numFmt w:val="bullet"/>
+      <w:lvlText w:val=""/>
+      <w:lvlJc w:val="left"/>
+      <w:pPr>
+        <w:ind w:left="2880" w:hanging="360"/>
+      </w:pPr>
+      <w:rPr>
+        <w:rFonts w:ascii="Symbol" w:hAnsi="Symbol" w:hint="default"/>
+      </w:rPr>
+    </w:lvl>
+    <w:lvl w:ilvl="4" w:tplc="04070003" w:tentative="1">
+      <w:start w:val="1"/>
+      <w:numFmt w:val="bullet"/>
+      <w:lvlText w:val="o"/>
+      <w:lvlJc w:val="left"/>
+      <w:pPr>
+        <w:ind w:left="3600" w:hanging="360"/>
+      </w:pPr>
+      <w:rPr>
+        <w:rFonts w:ascii="Courier New" w:hAnsi="Courier New" w:cs="Courier New" w:hint="default"/>
+      </w:rPr>
+    </w:lvl>
+    <w:lvl w:ilvl="5" w:tplc="04070005" w:tentative="1">
+      <w:start w:val="1"/>
+      <w:numFmt w:val="bullet"/>
+      <w:lvlText w:val=""/>
+      <w:lvlJc w:val="left"/>
+      <w:pPr>
+        <w:ind w:left="4320" w:hanging="360"/>
+      </w:pPr>
+      <w:rPr>
+        <w:rFonts w:ascii="Wingdings" w:hAnsi="Wingdings" w:hint="default"/>
+      </w:rPr>
+    </w:lvl>
+    <w:lvl w:ilvl="6" w:tplc="04070001" w:tentative="1">
+      <w:start w:val="1"/>
+      <w:numFmt w:val="bullet"/>
+      <w:lvlText w:val=""/>
+      <w:lvlJc w:val="left"/>
+      <w:pPr>
+        <w:ind w:left="5040" w:hanging="360"/>
+      </w:pPr>
+      <w:rPr>
+        <w:rFonts w:ascii="Symbol" w:hAnsi="Symbol" w:hint="default"/>
+      </w:rPr>
+    </w:lvl>
+    <w:lvl w:ilvl="7" w:tplc="04070003" w:tentative="1">
+      <w:start w:val="1"/>
+      <w:numFmt w:val="bullet"/>
+      <w:lvlText w:val="o"/>
+      <w:lvlJc w:val="left"/>
+      <w:pPr>
+        <w:ind w:left="5760" w:hanging="360"/>
+      </w:pPr>
+      <w:rPr>
+        <w:rFonts w:ascii="Courier New" w:hAnsi="Courier New" w:cs="Courier New" w:hint="default"/>
+      </w:rPr>
+    </w:lvl>
+    <w:lvl w:ilvl="8" w:tplc="04070005" w:tentative="1">
+      <w:start w:val="1"/>
+      <w:numFmt w:val="bullet"/>
+      <w:lvlText w:val=""/>
+      <w:lvlJc w:val="left"/>
+      <w:pPr>
+        <w:ind w:left="6480" w:hanging="360"/>
+      </w:pPr>
+      <w:rPr>
+        <w:rFonts w:ascii="Wingdings" w:hAnsi="Wingdings" w:hint="default"/>
+      </w:rPr>
+    </w:lvl>
+  </w:abstractNum>
+  <w:abstractNum w:abstractNumId="1" w15:restartNumberingAfterBreak="0">
     <w:nsid w:val="2D0669E6"/>
     <w:multiLevelType w:val="hybridMultilevel"/>
     <w:tmpl w:val="69CAC612"/>
@@ -582,9 +971,12 @@
     </w:lvl>
   </w:abstractNum>
   <w:num w:numId="1">
-    <w:abstractNumId w:val="0"/>
+    <w:abstractNumId w:val="1"/>
   </w:num>
   <w:num w:numId="2">
+    <w:abstractNumId w:val="1"/>
+  </w:num>
+  <w:num w:numId="3">
     <w:abstractNumId w:val="0"/>
   </w:num>
 </w:numbering>

</xml_diff>